<commit_message>
Agrego requerimiento del negocio Desglosado(No se si esta bien)
</commit_message>
<xml_diff>
--- a/Informe de Proceso4.docx
+++ b/Informe de Proceso4.docx
@@ -23,6 +23,8 @@
         </w:rPr>
         <w:t>Informe de Proceso</w:t>
       </w:r>
+      <w:bookmarkStart w:id="0" w:name="_GoBack"/>
+      <w:bookmarkEnd w:id="0"/>
     </w:p>
     <w:p>
       <w:pPr>
@@ -476,16 +478,21 @@
           <w:sz w:val="24"/>
           <w:szCs w:val="24"/>
         </w:rPr>
-        <w:t>en gestión de riego añadimos más riesgo, también se creó gestión de calidad</w:t>
-      </w:r>
-      <w:bookmarkStart w:id="0" w:name="_GoBack"/>
-      <w:bookmarkEnd w:id="0"/>
-      <w:r>
-        <w:rPr>
-          <w:sz w:val="24"/>
-          <w:szCs w:val="24"/>
-        </w:rPr>
-        <w:t>.</w:t>
+        <w:t>en gestión de riego</w:t>
+      </w:r>
+      <w:r>
+        <w:rPr>
+          <w:sz w:val="24"/>
+          <w:szCs w:val="24"/>
+        </w:rPr>
+        <w:t xml:space="preserve"> se agregó</w:t>
+      </w:r>
+      <w:r>
+        <w:rPr>
+          <w:sz w:val="24"/>
+          <w:szCs w:val="24"/>
+        </w:rPr>
+        <w:t xml:space="preserve"> más riesgo, también se creó gestión de calidad.</w:t>
       </w:r>
     </w:p>
     <w:p>
@@ -763,7 +770,14 @@
           <w:sz w:val="24"/>
           <w:szCs w:val="24"/>
         </w:rPr>
-        <w:t xml:space="preserve">Melanie Florentín  </w:t>
+        <w:t>Myriam Medina</w:t>
+      </w:r>
+      <w:r>
+        <w:rPr>
+          <w:sz w:val="24"/>
+          <w:szCs w:val="24"/>
+        </w:rPr>
+        <w:t xml:space="preserve"> </w:t>
       </w:r>
     </w:p>
     <w:p>
@@ -792,7 +806,7 @@
           <w:sz w:val="24"/>
           <w:szCs w:val="24"/>
         </w:rPr>
-        <w:t>Myriam Medina</w:t>
+        <w:t xml:space="preserve">Melanie Florentín  </w:t>
       </w:r>
     </w:p>
     <w:p>
@@ -1718,7 +1732,7 @@
   <a:extraClrSchemeLst/>
   <a:extLst>
     <a:ext uri="{05A4C25C-085E-4340-85A3-A5531E510DB2}">
-      <thm15:themeFamily xmlns:thm15="http://schemas.microsoft.com/office/thememl/2012/main" xmlns="" name="Office Theme" id="{62F939B6-93AF-4DB8-9C6B-D6C7DFDC589F}" vid="{4A3C46E8-61CC-4603-A589-7422A47A8E4A}"/>
+      <thm15:themeFamily xmlns="" xmlns:thm15="http://schemas.microsoft.com/office/thememl/2012/main" name="Office Theme" id="{62F939B6-93AF-4DB8-9C6B-D6C7DFDC589F}" vid="{4A3C46E8-61CC-4603-A589-7422A47A8E4A}"/>
     </a:ext>
   </a:extLst>
 </a:theme>

</xml_diff>